<commit_message>
Se desarrolló la problematica y se argumentaron los beneficios del uso de Git y Github
</commit_message>
<xml_diff>
--- a/Problemática-a-resolver.docx
+++ b/Problemática-a-resolver.docx
@@ -4,15 +4,202 @@
   <w:body>
     <w:p>
       <w:pPr>
-        <w:rPr>
-          <w:lang w:val="es-MX"/>
-        </w:rPr>
-      </w:pPr>
-      <w:r>
-        <w:rPr>
-          <w:lang w:val="es-MX"/>
-        </w:rPr>
-        <w:t>Requerimiento</w:t>
+        <w:pStyle w:val="Prrafodelista"/>
+        <w:numPr>
+          <w:ilvl w:val="0"/>
+          <w:numId w:val="1"/>
+        </w:numPr>
+        <w:rPr>
+          <w:lang w:val="es-MX"/>
+        </w:rPr>
+      </w:pPr>
+      <w:r>
+        <w:rPr>
+          <w:lang w:val="es-MX"/>
+        </w:rPr>
+        <w:t>Problemática por resolver</w:t>
+      </w:r>
+    </w:p>
+    <w:p>
+      <w:pPr>
+        <w:ind w:left="360"/>
+        <w:rPr>
+          <w:lang w:val="es-MX"/>
+        </w:rPr>
+      </w:pPr>
+      <w:r>
+        <w:rPr>
+          <w:lang w:val="es-MX"/>
+        </w:rPr>
+        <w:t xml:space="preserve">La empresa ABC es una Fintech que se ofrece financiamiento para la adquisición de vehículos como autos y motos. Estos servicios requieren manejar un sistema </w:t>
+      </w:r>
+      <w:proofErr w:type="spellStart"/>
+      <w:r>
+        <w:rPr>
+          <w:lang w:val="es-MX"/>
+        </w:rPr>
+        <w:t>core</w:t>
+      </w:r>
+      <w:proofErr w:type="spellEnd"/>
+      <w:r>
+        <w:rPr>
+          <w:lang w:val="es-MX"/>
+        </w:rPr>
+        <w:t xml:space="preserve"> de créditos que gestionen los procesos fundamentales del negocio; con esta información se obtienen los reportes de los créditos colocados. </w:t>
+      </w:r>
+    </w:p>
+    <w:p>
+      <w:pPr>
+        <w:ind w:left="360"/>
+        <w:rPr>
+          <w:lang w:val="es-MX"/>
+        </w:rPr>
+      </w:pPr>
+      <w:r>
+        <w:rPr>
+          <w:lang w:val="es-MX"/>
+        </w:rPr>
+        <w:t>Por otro lado, para tener una mayor liquidez, la empresa ABC vende la cartera de clientes con cierta frecuencia. Cada inversionista requiere información de acuerdo con sus necesidades. En principio, el inversionista 1 solicitó que le brindemos un reporte de los créditos que le fueron cedidos, teniendo en cuenta que los días de mora, el saldo insoluto y el número de cuotas pagadas debe estar al corte del 15/10/2024. Luego nos solicitó que agreguemos una columna que muestre el capital en mora de los créditos que no están al día.</w:t>
+      </w:r>
+    </w:p>
+    <w:p>
+      <w:pPr>
+        <w:ind w:left="360"/>
+        <w:rPr>
+          <w:lang w:val="es-MX"/>
+        </w:rPr>
+      </w:pPr>
+      <w:r>
+        <w:rPr>
+          <w:lang w:val="es-MX"/>
+        </w:rPr>
+        <w:t xml:space="preserve">Para cumplir con lo anterior, debemos solicitar la información que se obtiene a través de la gestión de </w:t>
+      </w:r>
+      <w:proofErr w:type="spellStart"/>
+      <w:r>
+        <w:rPr>
+          <w:lang w:val="es-MX"/>
+        </w:rPr>
+        <w:t>mambu</w:t>
+      </w:r>
+      <w:proofErr w:type="spellEnd"/>
+      <w:r>
+        <w:rPr>
+          <w:lang w:val="es-MX"/>
+        </w:rPr>
+        <w:t xml:space="preserve">. Una vez obtenida, esta información debe ser manejada con el fin de hallar lo que el Inversionista 1 ha indicado. </w:t>
+      </w:r>
+    </w:p>
+    <w:p>
+      <w:pPr>
+        <w:ind w:left="360"/>
+        <w:rPr>
+          <w:lang w:val="es-MX"/>
+        </w:rPr>
+      </w:pPr>
+      <w:r>
+        <w:rPr>
+          <w:lang w:val="es-MX"/>
+        </w:rPr>
+        <w:t xml:space="preserve">En ese sentido, la problemática sería que la información que nos brindan debe ser transformada de tal manera en la que se pueda cumplir con lo que el Inversionista 1 solicita. </w:t>
+      </w:r>
+    </w:p>
+    <w:p>
+      <w:pPr>
+        <w:pStyle w:val="Prrafodelista"/>
+        <w:numPr>
+          <w:ilvl w:val="0"/>
+          <w:numId w:val="1"/>
+        </w:numPr>
+      </w:pPr>
+      <w:r>
+        <w:rPr>
+          <w:lang w:val="es-ES"/>
+        </w:rPr>
+        <w:t xml:space="preserve">Beneficios de </w:t>
+      </w:r>
+      <w:proofErr w:type="spellStart"/>
+      <w:r>
+        <w:rPr>
+          <w:lang w:val="es-ES"/>
+        </w:rPr>
+        <w:t>git</w:t>
+      </w:r>
+      <w:proofErr w:type="spellEnd"/>
+      <w:r>
+        <w:rPr>
+          <w:lang w:val="es-ES"/>
+        </w:rPr>
+        <w:t xml:space="preserve"> y </w:t>
+      </w:r>
+      <w:proofErr w:type="spellStart"/>
+      <w:r>
+        <w:rPr>
+          <w:lang w:val="es-ES"/>
+        </w:rPr>
+        <w:t>github</w:t>
+      </w:r>
+      <w:proofErr w:type="spellEnd"/>
+      <w:r>
+        <w:rPr>
+          <w:lang w:val="es-ES"/>
+        </w:rPr>
+        <w:t xml:space="preserve"> ante el problema</w:t>
+      </w:r>
+    </w:p>
+    <w:p>
+      <w:pPr>
+        <w:ind w:left="360"/>
+        <w:rPr>
+          <w:lang w:val="es-MX"/>
+        </w:rPr>
+      </w:pPr>
+      <w:r>
+        <w:rPr>
+          <w:lang w:val="es-MX"/>
+        </w:rPr>
+        <w:t>Situándonos en esta problemática, uno de los beneficios de Git es que por este medio se podrían crear ramas sin afectar el código principal, como se vio en la casuística, en principio, el Inversionista 1 solicitó ciertos requerimientos; sin embargo, al final agregó un requerimiento más, entonces con Git, se puede crear una rama para agregar la función del “capital en mora” sin generar conflictos.</w:t>
+      </w:r>
+    </w:p>
+    <w:p>
+      <w:pPr>
+        <w:ind w:left="360"/>
+        <w:rPr>
+          <w:lang w:val="es-MX"/>
+        </w:rPr>
+      </w:pPr>
+      <w:r>
+        <w:rPr>
+          <w:lang w:val="es-MX"/>
+        </w:rPr>
+        <w:t xml:space="preserve">Otro beneficio es el control de versiones e historial de cambios, si hubiese algún error este puede ser mapeado e incluso revertir versiones anteriores. </w:t>
+      </w:r>
+    </w:p>
+    <w:p>
+      <w:pPr>
+        <w:rPr>
+          <w:lang w:val="es-MX"/>
+        </w:rPr>
+      </w:pPr>
+      <w:r>
+        <w:rPr>
+          <w:lang w:val="es-MX"/>
+        </w:rPr>
+        <w:t xml:space="preserve">Por otro lado, </w:t>
+      </w:r>
+      <w:proofErr w:type="spellStart"/>
+      <w:r>
+        <w:rPr>
+          <w:lang w:val="es-MX"/>
+        </w:rPr>
+        <w:t>Github</w:t>
+      </w:r>
+      <w:proofErr w:type="spellEnd"/>
+      <w:r>
+        <w:rPr>
+          <w:lang w:val="es-MX"/>
+        </w:rPr>
+        <w:t>, es útil para la colaboración en equipo, ya que diferentes personas pueden ir desarrollando las funciones requeridas. Finalmente, otra ventaja es que antes de realizar cambios a la rama principal, se pueden revisar los cambios propuestos. Cada que agregue una nueva función para hallar un output, puedo verificar si todo está bien e integrarlo.</w:t>
       </w:r>
     </w:p>
     <w:sectPr>
@@ -23,6 +210,103 @@
     </w:sectPr>
   </w:body>
 </w:document>
+</file>
+
+<file path=word/numbering.xml><?xml version="1.0" encoding="utf-8"?>
+<w:numbering xmlns:wpc="http://schemas.microsoft.com/office/word/2010/wordprocessingCanvas" xmlns:cx="http://schemas.microsoft.com/office/drawing/2014/chartex" xmlns:cx1="http://schemas.microsoft.com/office/drawing/2015/9/8/chartex" xmlns:cx2="http://schemas.microsoft.com/office/drawing/2015/10/21/chartex" xmlns:cx3="http://schemas.microsoft.com/office/drawing/2016/5/9/chartex" xmlns:cx4="http://schemas.microsoft.com/office/drawing/2016/5/10/chartex" xmlns:cx5="http://schemas.microsoft.com/office/drawing/2016/5/11/chartex" xmlns:cx6="http://schemas.microsoft.com/office/drawing/2016/5/12/chartex" xmlns:cx7="http://schemas.microsoft.com/office/drawing/2016/5/13/chartex" xmlns:cx8="http://schemas.microsoft.com/office/drawing/2016/5/14/chartex" xmlns:mc="http://schemas.openxmlformats.org/markup-compatibility/2006" xmlns:aink="http://schemas.microsoft.com/office/drawing/2016/ink" xmlns:am3d="http://schemas.microsoft.com/office/drawing/2017/model3d" xmlns:o="urn:schemas-microsoft-com:office:office" xmlns:oel="http://schemas.microsoft.com/office/2019/extlst" xmlns:r="http://schemas.openxmlformats.org/officeDocument/2006/relationships" xmlns:m="http://schemas.openxmlformats.org/officeDocument/2006/math" xmlns:v="urn:schemas-microsoft-com:vml" xmlns:wp14="http://schemas.microsoft.com/office/word/2010/wordprocessingDrawing" xmlns:wp="http://schemas.openxmlformats.org/drawingml/2006/wordprocessingDrawing" xmlns:w10="urn:schemas-microsoft-com:office:word" xmlns:w="http://schemas.openxmlformats.org/wordprocessingml/2006/main" xmlns:w14="http://schemas.microsoft.com/office/word/2010/wordml" xmlns:w15="http://schemas.microsoft.com/office/word/2012/wordml" xmlns:w16cex="http://schemas.microsoft.com/office/word/2018/wordml/cex" xmlns:w16cid="http://schemas.microsoft.com/office/word/2016/wordml/cid" xmlns:w16="http://schemas.microsoft.com/office/word/2018/wordml" xmlns:w16du="http://schemas.microsoft.com/office/word/2023/wordml/word16du" xmlns:w16sdtdh="http://schemas.microsoft.com/office/word/2020/wordml/sdtdatahash" xmlns:w16se="http://schemas.microsoft.com/office/word/2015/wordml/symex" xmlns:wpg="http://schemas.microsoft.com/office/word/2010/wordprocessingGroup" xmlns:wpi="http://schemas.microsoft.com/office/word/2010/wordprocessingInk" xmlns:wne="http://schemas.microsoft.com/office/word/2006/wordml" xmlns:wps="http://schemas.microsoft.com/office/word/2010/wordprocessingShape" mc:Ignorable="w14 w15 w16se w16cid w16 w16cex w16sdtdh w16du wp14">
+  <w:abstractNum w:abstractNumId="0" w15:restartNumberingAfterBreak="0">
+    <w:nsid w:val="0CAE2B1F"/>
+    <w:multiLevelType w:val="hybridMultilevel"/>
+    <w:tmpl w:val="A5EC004E"/>
+    <w:lvl w:ilvl="0" w:tplc="280A000F">
+      <w:start w:val="1"/>
+      <w:numFmt w:val="decimal"/>
+      <w:lvlText w:val="%1."/>
+      <w:lvlJc w:val="left"/>
+      <w:pPr>
+        <w:ind w:left="720" w:hanging="360"/>
+      </w:pPr>
+      <w:rPr>
+        <w:rFonts w:hint="default"/>
+      </w:rPr>
+    </w:lvl>
+    <w:lvl w:ilvl="1" w:tplc="280A0019" w:tentative="1">
+      <w:start w:val="1"/>
+      <w:numFmt w:val="lowerLetter"/>
+      <w:lvlText w:val="%2."/>
+      <w:lvlJc w:val="left"/>
+      <w:pPr>
+        <w:ind w:left="1440" w:hanging="360"/>
+      </w:pPr>
+    </w:lvl>
+    <w:lvl w:ilvl="2" w:tplc="280A001B">
+      <w:start w:val="1"/>
+      <w:numFmt w:val="lowerRoman"/>
+      <w:lvlText w:val="%3."/>
+      <w:lvlJc w:val="right"/>
+      <w:pPr>
+        <w:ind w:left="2160" w:hanging="180"/>
+      </w:pPr>
+    </w:lvl>
+    <w:lvl w:ilvl="3" w:tplc="280A000F" w:tentative="1">
+      <w:start w:val="1"/>
+      <w:numFmt w:val="decimal"/>
+      <w:lvlText w:val="%4."/>
+      <w:lvlJc w:val="left"/>
+      <w:pPr>
+        <w:ind w:left="2880" w:hanging="360"/>
+      </w:pPr>
+    </w:lvl>
+    <w:lvl w:ilvl="4" w:tplc="280A0019" w:tentative="1">
+      <w:start w:val="1"/>
+      <w:numFmt w:val="lowerLetter"/>
+      <w:lvlText w:val="%5."/>
+      <w:lvlJc w:val="left"/>
+      <w:pPr>
+        <w:ind w:left="3600" w:hanging="360"/>
+      </w:pPr>
+    </w:lvl>
+    <w:lvl w:ilvl="5" w:tplc="280A001B" w:tentative="1">
+      <w:start w:val="1"/>
+      <w:numFmt w:val="lowerRoman"/>
+      <w:lvlText w:val="%6."/>
+      <w:lvlJc w:val="right"/>
+      <w:pPr>
+        <w:ind w:left="4320" w:hanging="180"/>
+      </w:pPr>
+    </w:lvl>
+    <w:lvl w:ilvl="6" w:tplc="280A000F" w:tentative="1">
+      <w:start w:val="1"/>
+      <w:numFmt w:val="decimal"/>
+      <w:lvlText w:val="%7."/>
+      <w:lvlJc w:val="left"/>
+      <w:pPr>
+        <w:ind w:left="5040" w:hanging="360"/>
+      </w:pPr>
+    </w:lvl>
+    <w:lvl w:ilvl="7" w:tplc="280A0019" w:tentative="1">
+      <w:start w:val="1"/>
+      <w:numFmt w:val="lowerLetter"/>
+      <w:lvlText w:val="%8."/>
+      <w:lvlJc w:val="left"/>
+      <w:pPr>
+        <w:ind w:left="5760" w:hanging="360"/>
+      </w:pPr>
+    </w:lvl>
+    <w:lvl w:ilvl="8" w:tplc="280A001B" w:tentative="1">
+      <w:start w:val="1"/>
+      <w:numFmt w:val="lowerRoman"/>
+      <w:lvlText w:val="%9."/>
+      <w:lvlJc w:val="right"/>
+      <w:pPr>
+        <w:ind w:left="6480" w:hanging="180"/>
+      </w:pPr>
+    </w:lvl>
+  </w:abstractNum>
+  <w:num w:numId="1" w16cid:durableId="1151488087">
+    <w:abstractNumId w:val="0"/>
+  </w:num>
+</w:numbering>
 </file>
 
 <file path=word/styles.xml><?xml version="1.0" encoding="utf-8"?>
@@ -425,6 +709,7 @@
   <w:style w:type="paragraph" w:default="1" w:styleId="Normal">
     <w:name w:val="Normal"/>
     <w:qFormat/>
+    <w:rsid w:val="00C40492"/>
   </w:style>
   <w:style w:type="paragraph" w:styleId="Ttulo1">
     <w:name w:val="heading 1"/>

</xml_diff>